<commit_message>
task done 13 May
</commit_message>
<xml_diff>
--- a/reports/Weekly Report 5_17.docx
+++ b/reports/Weekly Report 5_17.docx
@@ -108,7 +108,39 @@
           <w:sz w:val="32"/>
           <w:szCs w:val="32"/>
         </w:rPr>
-        <w:t>Read papers (3, pupil, EDA, EEG)</w:t>
+        <w:t>Read papers (</w:t>
+      </w:r>
+      <w:r>
+        <w:rPr>
+          <w:color w:val="000000"/>
+          <w:sz w:val="32"/>
+          <w:szCs w:val="32"/>
+        </w:rPr>
+        <w:t>2</w:t>
+      </w:r>
+      <w:r>
+        <w:rPr>
+          <w:color w:val="000000"/>
+          <w:sz w:val="32"/>
+          <w:szCs w:val="32"/>
+        </w:rPr>
+        <w:t>, pupil, ED</w:t>
+      </w:r>
+      <w:r>
+        <w:rPr>
+          <w:color w:val="000000"/>
+          <w:sz w:val="32"/>
+          <w:szCs w:val="32"/>
+        </w:rPr>
+        <w:t>A</w:t>
+      </w:r>
+      <w:r>
+        <w:rPr>
+          <w:color w:val="000000"/>
+          <w:sz w:val="32"/>
+          <w:szCs w:val="32"/>
+        </w:rPr>
+        <w:t>)</w:t>
       </w:r>
     </w:p>
     <w:p>
@@ -132,16 +164,14 @@
         </w:rPr>
         <w:t xml:space="preserve">Get </w:t>
       </w:r>
-      <w:proofErr w:type="gramStart"/>
       <w:r>
         <w:rPr>
           <w:color w:val="000000"/>
           <w:sz w:val="32"/>
           <w:szCs w:val="32"/>
         </w:rPr>
-        <w:t>dataset</w:t>
+        <w:t>dataset.</w:t>
       </w:r>
-      <w:proofErr w:type="gramEnd"/>
     </w:p>
     <w:p>
       <w:pPr>
@@ -186,16 +216,121 @@
         </w:rPr>
         <w:t xml:space="preserve">Prof. </w:t>
       </w:r>
-      <w:proofErr w:type="spellStart"/>
       <w:r>
         <w:rPr>
           <w:color w:val="000000"/>
           <w:sz w:val="32"/>
           <w:szCs w:val="32"/>
         </w:rPr>
-        <w:t>Kristrina</w:t>
+        <w:t>Kristina</w:t>
       </w:r>
-      <w:proofErr w:type="spellEnd"/>
+    </w:p>
+    <w:p>
+      <w:pPr>
+        <w:pStyle w:val="NormalWeb"/>
+        <w:rPr>
+          <w:rFonts w:ascii="URWPalladioL" w:hAnsi="URWPalladioL"/>
+          <w:b/>
+          <w:bCs/>
+          <w:sz w:val="22"/>
+          <w:szCs w:val="22"/>
+        </w:rPr>
+      </w:pPr>
+    </w:p>
+    <w:p>
+      <w:pPr>
+        <w:pStyle w:val="NormalWeb"/>
+        <w:rPr>
+          <w:rFonts w:ascii="URWPalladioL" w:hAnsi="URWPalladioL"/>
+          <w:b/>
+          <w:bCs/>
+          <w:sz w:val="22"/>
+          <w:szCs w:val="22"/>
+        </w:rPr>
+      </w:pPr>
+    </w:p>
+    <w:p>
+      <w:pPr>
+        <w:pStyle w:val="NormalWeb"/>
+        <w:rPr>
+          <w:rFonts w:ascii="URWPalladioL" w:hAnsi="URWPalladioL"/>
+          <w:b/>
+          <w:bCs/>
+          <w:sz w:val="22"/>
+          <w:szCs w:val="22"/>
+        </w:rPr>
+      </w:pPr>
+      <w:r>
+        <w:rPr>
+          <w:rFonts w:ascii="URWPalladioL" w:hAnsi="URWPalladioL"/>
+          <w:b/>
+          <w:bCs/>
+          <w:sz w:val="22"/>
+          <w:szCs w:val="22"/>
+        </w:rPr>
+        <w:t>Investigating the Role of Eye Movements and Physiological Signals in Search Satisfaction Prediction Using Geometric Analysis</w:t>
+      </w:r>
+    </w:p>
+    <w:p>
+      <w:pPr>
+        <w:spacing w:before="100" w:beforeAutospacing="1" w:after="100" w:afterAutospacing="1"/>
+        <w:rPr>
+          <w:color w:val="000000"/>
+          <w:sz w:val="32"/>
+          <w:szCs w:val="32"/>
+        </w:rPr>
+      </w:pPr>
+    </w:p>
+    <w:p>
+      <w:pPr>
+        <w:pStyle w:val="NormalWeb"/>
+        <w:rPr>
+          <w:rFonts w:ascii="URWPalladioL" w:hAnsi="URWPalladioL"/>
+          <w:b/>
+          <w:bCs/>
+          <w:sz w:val="22"/>
+          <w:szCs w:val="22"/>
+        </w:rPr>
+      </w:pPr>
+      <w:r>
+        <w:rPr>
+          <w:rFonts w:ascii="URWPalladioL" w:hAnsi="URWPalladioL"/>
+          <w:b/>
+          <w:bCs/>
+          <w:sz w:val="22"/>
+          <w:szCs w:val="22"/>
+        </w:rPr>
+        <w:t xml:space="preserve">Significant Measures of Gaze and Pupil Movement for Evaluating Empathy between Viewers and Digital Content </w:t>
+      </w:r>
+    </w:p>
+    <w:p>
+      <w:pPr>
+        <w:pStyle w:val="NormalWeb"/>
+        <w:rPr>
+          <w:sz w:val="18"/>
+          <w:szCs w:val="18"/>
+        </w:rPr>
+      </w:pPr>
+    </w:p>
+    <w:p>
+      <w:pPr>
+        <w:spacing w:before="100" w:beforeAutospacing="1" w:after="100" w:afterAutospacing="1"/>
+        <w:rPr>
+          <w:color w:val="000000"/>
+          <w:sz w:val="32"/>
+          <w:szCs w:val="32"/>
+        </w:rPr>
+      </w:pPr>
+    </w:p>
+    <w:p>
+      <w:pPr>
+        <w:spacing w:before="100" w:beforeAutospacing="1" w:after="100" w:afterAutospacing="1"/>
+        <w:rPr>
+          <w:color w:val="000000"/>
+          <w:sz w:val="32"/>
+          <w:szCs w:val="32"/>
+        </w:rPr>
+      </w:pPr>
     </w:p>
     <w:p>
       <w:pPr>
@@ -236,7 +371,23 @@
           <w:sz w:val="32"/>
           <w:szCs w:val="32"/>
         </w:rPr>
-        <w:t xml:space="preserve">Read papers related to these signals to understand these signals. </w:t>
+        <w:t xml:space="preserve">Read papers </w:t>
+      </w:r>
+      <w:r>
+        <w:rPr>
+          <w:color w:val="000000"/>
+          <w:sz w:val="32"/>
+          <w:szCs w:val="32"/>
+        </w:rPr>
+        <w:t xml:space="preserve">(literature) </w:t>
+      </w:r>
+      <w:r>
+        <w:rPr>
+          <w:color w:val="000000"/>
+          <w:sz w:val="32"/>
+          <w:szCs w:val="32"/>
+        </w:rPr>
+        <w:t xml:space="preserve">related to these signals to understand these signals. </w:t>
       </w:r>
     </w:p>
     <w:p>
@@ -268,16 +419,14 @@
         </w:rPr>
         <w:t xml:space="preserve">the new </w:t>
       </w:r>
-      <w:proofErr w:type="gramStart"/>
       <w:r>
         <w:rPr>
           <w:color w:val="000000"/>
           <w:sz w:val="32"/>
           <w:szCs w:val="32"/>
         </w:rPr>
-        <w:t>dataset</w:t>
+        <w:t>dataset.</w:t>
       </w:r>
-      <w:proofErr w:type="gramEnd"/>
     </w:p>
     <w:p>
       <w:pPr>
@@ -301,16 +450,14 @@
         </w:rPr>
         <w:t xml:space="preserve">data </w:t>
       </w:r>
-      <w:proofErr w:type="spellStart"/>
       <w:r>
         <w:rPr>
           <w:color w:val="000000"/>
           <w:sz w:val="32"/>
           <w:szCs w:val="32"/>
         </w:rPr>
-        <w:t>analysing</w:t>
+        <w:t>analysis</w:t>
       </w:r>
-      <w:proofErr w:type="spellEnd"/>
     </w:p>
     <w:p>
       <w:pPr>
@@ -334,28 +481,21 @@
         </w:rPr>
         <w:t>processing</w:t>
       </w:r>
-    </w:p>
-    <w:p>
-      <w:pPr>
-        <w:pStyle w:val="ListParagraph"/>
-        <w:numPr>
-          <w:ilvl w:val="1"/>
-          <w:numId w:val="23"/>
-        </w:numPr>
-        <w:spacing w:before="100" w:beforeAutospacing="1" w:after="100" w:afterAutospacing="1"/>
+      <w:r>
         <w:rPr>
           <w:color w:val="000000"/>
           <w:sz w:val="32"/>
           <w:szCs w:val="32"/>
         </w:rPr>
-      </w:pPr>
+        <w:t xml:space="preserve"> by using new measures by what I read from </w:t>
+      </w:r>
       <w:r>
         <w:rPr>
           <w:color w:val="000000"/>
           <w:sz w:val="32"/>
           <w:szCs w:val="32"/>
         </w:rPr>
-        <w:t>labeling</w:t>
+        <w:t>papers.</w:t>
       </w:r>
     </w:p>
     <w:sectPr>

</xml_diff>